<commit_message>
added to report doc
</commit_message>
<xml_diff>
--- a/Documents/ThesisPoster.docx
+++ b/Documents/ThesisPoster.docx
@@ -2196,19 +2196,36 @@
           </mc:Fallback>
         </mc:AlternateContent>
       </w:r>
+      <w:proofErr w:type="spellStart"/>
       <w:r>
         <w:rPr>
           <w:color w:val="425464"/>
           <w:spacing w:val="-2"/>
         </w:rPr>
-        <w:t xml:space="preserve">Teicneolafochta </w:t>
-      </w:r>
+        <w:t>Teicneolafochta</w:t>
+      </w:r>
+      <w:proofErr w:type="spellEnd"/>
       <w:r>
         <w:rPr>
           <w:color w:val="425464"/>
-        </w:rPr>
-        <w:t>an Oirdheiscirt</w:t>
-      </w:r>
+          <w:spacing w:val="-2"/>
+        </w:rPr>
+        <w:t xml:space="preserve"> </w:t>
+      </w:r>
+      <w:r>
+        <w:rPr>
+          <w:color w:val="425464"/>
+        </w:rPr>
+        <w:t xml:space="preserve">an </w:t>
+      </w:r>
+      <w:proofErr w:type="spellStart"/>
+      <w:r>
+        <w:rPr>
+          <w:color w:val="425464"/>
+        </w:rPr>
+        <w:t>Oirdheiscirt</w:t>
+      </w:r>
+      <w:proofErr w:type="spellEnd"/>
     </w:p>
     <w:p>
       <w:pPr>
@@ -2307,22 +2324,17 @@
           <w:color w:val="425464"/>
           <w:spacing w:val="-2"/>
         </w:rPr>
-        <w:t>Technological</w:t>
-      </w:r>
+        <w:t xml:space="preserve">Technological </w:t>
+      </w:r>
+      <w:proofErr w:type="spellStart"/>
       <w:r>
         <w:rPr>
           <w:color w:val="425464"/>
           <w:spacing w:val="-2"/>
         </w:rPr>
-        <w:t xml:space="preserve"> </w:t>
-      </w:r>
-      <w:r>
-        <w:rPr>
-          <w:color w:val="425464"/>
-          <w:spacing w:val="-2"/>
-        </w:rPr>
         <w:t>Universit</w:t>
       </w:r>
+      <w:proofErr w:type="spellEnd"/>
     </w:p>
     <w:p>
       <w:pPr>
@@ -2445,16 +2457,7 @@
           <w:szCs w:val="56"/>
           <w:u w:val="single"/>
         </w:rPr>
-        <w:t xml:space="preserve">Project </w:t>
-      </w:r>
-      <w:r>
-        <w:rPr>
-          <w:color w:val="F79646" w:themeColor="accent6"/>
-          <w:sz w:val="56"/>
-          <w:szCs w:val="56"/>
-          <w:u w:val="single"/>
-        </w:rPr>
-        <w:t>description</w:t>
+        <w:t>Project description</w:t>
       </w:r>
     </w:p>
     <w:p>
@@ -2480,7 +2483,23 @@
           <w:sz w:val="32"/>
           <w:szCs w:val="32"/>
         </w:rPr>
-        <w:t>The project is a comparison between different types of guided and non- guided pathfinding algorithms against Dstar Lite a dynami</w:t>
+        <w:t xml:space="preserve">The project is a comparison between different types of guided and non- guided pathfinding algorithms against </w:t>
+      </w:r>
+      <w:proofErr w:type="spellStart"/>
+      <w:r>
+        <w:rPr>
+          <w:sz w:val="32"/>
+          <w:szCs w:val="32"/>
+        </w:rPr>
+        <w:t>Dstar</w:t>
+      </w:r>
+      <w:proofErr w:type="spellEnd"/>
+      <w:r>
+        <w:rPr>
+          <w:sz w:val="32"/>
+          <w:szCs w:val="32"/>
+        </w:rPr>
+        <w:t xml:space="preserve"> Lite a dynami</w:t>
       </w:r>
       <w:r>
         <w:rPr>
@@ -3117,49 +3136,67 @@
           <w:sz w:val="32"/>
           <w:szCs w:val="32"/>
         </w:rPr>
-        <w:t>The project was conducted by constructing a 2D grid and running the various algorithms on it with various differing scenarios’ from the</w:t>
-      </w:r>
+        <w:t xml:space="preserve">The project was conducted by constructing a 2D grid and running the various algorithms on it with various differing </w:t>
+      </w:r>
+      <w:proofErr w:type="gramStart"/>
       <w:r>
         <w:rPr>
           <w:color w:val="000000" w:themeColor="text1"/>
           <w:sz w:val="32"/>
           <w:szCs w:val="32"/>
         </w:rPr>
-        <w:t xml:space="preserve"> </w:t>
-      </w:r>
+        <w:t>scenarios’</w:t>
+      </w:r>
+      <w:proofErr w:type="gramEnd"/>
       <w:r>
         <w:rPr>
           <w:color w:val="000000" w:themeColor="text1"/>
           <w:sz w:val="32"/>
           <w:szCs w:val="32"/>
         </w:rPr>
-        <w:t>length of the path, the number of obstacles on the path obstructing it and on different grid sizes to stress test the algorithms under varying conditions.</w:t>
-      </w:r>
-    </w:p>
-    <w:p>
-      <w:pPr>
-        <w:pStyle w:val="BodyText"/>
-        <w:ind w:left="1440"/>
+        <w:t xml:space="preserve"> from the</w:t>
+      </w:r>
+      <w:r>
         <w:rPr>
           <w:color w:val="000000" w:themeColor="text1"/>
           <w:sz w:val="32"/>
           <w:szCs w:val="32"/>
         </w:rPr>
-      </w:pPr>
+        <w:t xml:space="preserve"> </w:t>
+      </w:r>
       <w:r>
         <w:rPr>
           <w:color w:val="000000" w:themeColor="text1"/>
           <w:sz w:val="32"/>
           <w:szCs w:val="32"/>
         </w:rPr>
-        <w:t>Each algorithm was made with the same data structures where possible and tested the same way to ensure the same equality of outcom</w:t>
-      </w:r>
-      <w:r>
+        <w:t>length of the path, the number of obstacles on the path obstructing it and on different grid sizes to stress test the algorithms under varying conditions.</w:t>
+      </w:r>
+    </w:p>
+    <w:p>
+      <w:pPr>
+        <w:pStyle w:val="BodyText"/>
+        <w:ind w:left="1440"/>
         <w:rPr>
           <w:color w:val="000000" w:themeColor="text1"/>
           <w:sz w:val="32"/>
           <w:szCs w:val="32"/>
         </w:rPr>
+      </w:pPr>
+      <w:r>
+        <w:rPr>
+          <w:color w:val="000000" w:themeColor="text1"/>
+          <w:sz w:val="32"/>
+          <w:szCs w:val="32"/>
+        </w:rPr>
+        <w:t>Each algorithm was made with the same data structures where possible and tested the same way to ensure the same equality of outcom</w:t>
+      </w:r>
+      <w:r>
+        <w:rPr>
+          <w:color w:val="000000" w:themeColor="text1"/>
+          <w:sz w:val="32"/>
+          <w:szCs w:val="32"/>
+        </w:rPr>
         <w:t>e</w:t>
       </w:r>
     </w:p>
@@ -3218,8 +3255,6 @@
           <w:sz w:val="20"/>
         </w:rPr>
       </w:pPr>
-      <w:bookmarkStart w:id="0" w:name="_GoBack"/>
-      <w:bookmarkEnd w:id="0"/>
     </w:p>
     <w:p>
       <w:pPr>
@@ -3385,32 +3420,14 @@
         </w:rPr>
         <w:t xml:space="preserve"> </w:t>
       </w:r>
-      <w:hyperlink r:id="rId28" w:history="1">
-        <w:r>
-          <w:rPr>
-            <w:rStyle w:val="Hyperlink"/>
-            <w:sz w:val="36"/>
-            <w:szCs w:val="36"/>
-          </w:rPr>
-          <w:t>linkedlnP</w:t>
-        </w:r>
-        <w:r>
-          <w:rPr>
-            <w:rStyle w:val="Hyperlink"/>
-            <w:sz w:val="36"/>
-            <w:szCs w:val="36"/>
-          </w:rPr>
-          <w:t>r</w:t>
-        </w:r>
-        <w:r>
-          <w:rPr>
-            <w:rStyle w:val="Hyperlink"/>
-            <w:sz w:val="36"/>
-            <w:szCs w:val="36"/>
-          </w:rPr>
-          <w:t>ofile</w:t>
-        </w:r>
-      </w:hyperlink>
+      <w:r>
+        <w:rPr>
+          <w:color w:val="000000" w:themeColor="text1"/>
+          <w:sz w:val="36"/>
+          <w:szCs w:val="36"/>
+        </w:rPr>
+        <w:t>https://www.linkedin.com/in/donalpeterhowe/</w:t>
+      </w:r>
     </w:p>
     <w:p>
       <w:pPr>
@@ -3423,6 +3440,7 @@
           <w:u w:val="single"/>
         </w:rPr>
       </w:pPr>
+      <w:proofErr w:type="spellStart"/>
       <w:r>
         <w:rPr>
           <w:color w:val="000000" w:themeColor="text1"/>
@@ -3430,42 +3448,36 @@
           <w:szCs w:val="36"/>
           <w:u w:val="single"/>
         </w:rPr>
-        <w:t>Github:</w:t>
-      </w:r>
+        <w:t>Github</w:t>
+      </w:r>
+      <w:proofErr w:type="spellEnd"/>
       <w:r>
         <w:rPr>
           <w:color w:val="000000" w:themeColor="text1"/>
           <w:sz w:val="36"/>
           <w:szCs w:val="36"/>
+          <w:u w:val="single"/>
+        </w:rPr>
+        <w:t>:</w:t>
+      </w:r>
+      <w:r>
+        <w:rPr>
+          <w:color w:val="000000" w:themeColor="text1"/>
+          <w:sz w:val="36"/>
+          <w:szCs w:val="36"/>
         </w:rPr>
         <w:t xml:space="preserve">    </w:t>
       </w:r>
-      <w:hyperlink r:id="rId29" w:history="1">
-        <w:r>
-          <w:rPr>
-            <w:rStyle w:val="Hyperlink"/>
-            <w:sz w:val="36"/>
-            <w:szCs w:val="36"/>
-          </w:rPr>
-          <w:t>github</w:t>
-        </w:r>
-        <w:r>
-          <w:rPr>
-            <w:rStyle w:val="Hyperlink"/>
-            <w:sz w:val="36"/>
-            <w:szCs w:val="36"/>
-          </w:rPr>
-          <w:t>P</w:t>
-        </w:r>
-        <w:r>
-          <w:rPr>
-            <w:rStyle w:val="Hyperlink"/>
-            <w:sz w:val="36"/>
-            <w:szCs w:val="36"/>
-          </w:rPr>
-          <w:t>rofile</w:t>
-        </w:r>
-      </w:hyperlink>
+      <w:r>
+        <w:rPr>
+          <w:color w:val="000000" w:themeColor="text1"/>
+          <w:sz w:val="36"/>
+          <w:szCs w:val="36"/>
+        </w:rPr>
+        <w:t>https://github.com/DonalHowe</w:t>
+      </w:r>
+      <w:bookmarkStart w:id="0" w:name="_GoBack"/>
+      <w:bookmarkEnd w:id="0"/>
     </w:p>
     <w:p>
       <w:pPr>
@@ -3815,7 +3827,7 @@
       </w:pPr>
     </w:p>
     <w:sectPr>
-      <w:headerReference w:type="default" r:id="rId30"/>
+      <w:headerReference w:type="default" r:id="rId28"/>
       <w:pgSz w:w="22380" w:h="31660"/>
       <w:pgMar w:top="1440" w:right="940" w:bottom="280" w:left="940" w:header="1189" w:footer="0" w:gutter="0"/>
       <w:cols w:space="720"/>

</xml_diff>